<commit_message>
version 2 du joural perso
2 eme journée écrite
</commit_message>
<xml_diff>
--- a/Thomas/Journal_d'activité_thomas_bonnin.docx
+++ b/Thomas/Journal_d'activité_thomas_bonnin.docx
@@ -273,6 +273,12 @@
       <w:r>
         <w:br w:type="page"/>
       </w:r>
+      <w:proofErr w:type="gramStart"/>
+      <w:r>
+        <w:lastRenderedPageBreak/>
+        <w:t>c</w:t>
+      </w:r>
+      <w:proofErr w:type="gramEnd"/>
     </w:p>
     <w:p/>
     <w:p>
@@ -384,8 +390,6 @@
       <w:r>
         <w:t>Rédaction du journal d’activité perso : 20 min</w:t>
       </w:r>
-      <w:bookmarkStart w:id="1" w:name="_GoBack"/>
-      <w:bookmarkEnd w:id="1"/>
     </w:p>
     <w:p>
       <w:pPr>
@@ -397,7 +401,7 @@
       <w:pPr>
         <w:pStyle w:val="Titre2"/>
       </w:pPr>
-      <w:bookmarkStart w:id="2" w:name="_Toc22300102"/>
+      <w:bookmarkStart w:id="1" w:name="_Toc22300102"/>
       <w:r>
         <w:t xml:space="preserve">Vendredi </w:t>
       </w:r>
@@ -407,6 +411,104 @@
       <w:r>
         <w:t>2019 :</w:t>
       </w:r>
+      <w:bookmarkEnd w:id="1"/>
+    </w:p>
+    <w:p>
+      <w:pPr>
+        <w:pStyle w:val="Paragraphedeliste"/>
+        <w:numPr>
+          <w:ilvl w:val="0"/>
+          <w:numId w:val="1"/>
+        </w:numPr>
+      </w:pPr>
+      <w:r>
+        <w:t>Cisco</w:t>
+      </w:r>
+    </w:p>
+    <w:p>
+      <w:pPr>
+        <w:pStyle w:val="Paragraphedeliste"/>
+        <w:numPr>
+          <w:ilvl w:val="1"/>
+          <w:numId w:val="1"/>
+        </w:numPr>
+      </w:pPr>
+      <w:r>
+        <w:t>Reset du switch : 15min</w:t>
+      </w:r>
+    </w:p>
+    <w:p>
+      <w:pPr>
+        <w:pStyle w:val="Paragraphedeliste"/>
+        <w:numPr>
+          <w:ilvl w:val="1"/>
+          <w:numId w:val="1"/>
+        </w:numPr>
+      </w:pPr>
+      <w:r>
+        <w:t>Configuration des ports : 1h</w:t>
+      </w:r>
+    </w:p>
+    <w:p>
+      <w:pPr>
+        <w:pStyle w:val="Paragraphedeliste"/>
+        <w:numPr>
+          <w:ilvl w:val="1"/>
+          <w:numId w:val="1"/>
+        </w:numPr>
+      </w:pPr>
+      <w:r>
+        <w:t>Configuration de la connexion à distance : 10 min</w:t>
+      </w:r>
+    </w:p>
+    <w:p>
+      <w:pPr>
+        <w:pStyle w:val="Paragraphedeliste"/>
+        <w:numPr>
+          <w:ilvl w:val="0"/>
+          <w:numId w:val="1"/>
+        </w:numPr>
+      </w:pPr>
+      <w:r>
+        <w:t>Application client</w:t>
+      </w:r>
+    </w:p>
+    <w:p>
+      <w:pPr>
+        <w:pStyle w:val="Paragraphedeliste"/>
+        <w:numPr>
+          <w:ilvl w:val="1"/>
+          <w:numId w:val="1"/>
+        </w:numPr>
+      </w:pPr>
+      <w:r>
+        <w:t>Réflexion de l’application client : 20 min</w:t>
+      </w:r>
+    </w:p>
+    <w:p>
+      <w:pPr>
+        <w:pStyle w:val="Paragraphedeliste"/>
+        <w:numPr>
+          <w:ilvl w:val="1"/>
+          <w:numId w:val="1"/>
+        </w:numPr>
+      </w:pPr>
+      <w:r>
+        <w:t>Possibilité de savoir si une adresse IP est connecté au serveur ou non : 1h</w:t>
+      </w:r>
+    </w:p>
+    <w:p>
+      <w:pPr>
+        <w:pStyle w:val="Paragraphedeliste"/>
+        <w:numPr>
+          <w:ilvl w:val="0"/>
+          <w:numId w:val="1"/>
+        </w:numPr>
+      </w:pPr>
+      <w:r>
+        <w:t>Mise à jour du gant : 15 min</w:t>
+      </w:r>
+      <w:bookmarkStart w:id="2" w:name="_GoBack"/>
       <w:bookmarkEnd w:id="2"/>
     </w:p>
     <w:p/>
@@ -423,6 +525,118 @@
 <file path=word/numbering.xml><?xml version="1.0" encoding="utf-8"?>
 <w:numbering xmlns:wpc="http://schemas.microsoft.com/office/word/2010/wordprocessingCanvas" xmlns:cx="http://schemas.microsoft.com/office/drawing/2014/chartex" xmlns:cx1="http://schemas.microsoft.com/office/drawing/2015/9/8/chartex" xmlns:cx2="http://schemas.microsoft.com/office/drawing/2015/10/21/chartex" xmlns:cx3="http://schemas.microsoft.com/office/drawing/2016/5/9/chartex" xmlns:cx4="http://schemas.microsoft.com/office/drawing/2016/5/10/chartex" xmlns:cx5="http://schemas.microsoft.com/office/drawing/2016/5/11/chartex" xmlns:cx6="http://schemas.microsoft.com/office/drawing/2016/5/12/chartex" xmlns:cx7="http://schemas.microsoft.com/office/drawing/2016/5/13/chartex" xmlns:cx8="http://schemas.microsoft.com/office/drawing/2016/5/14/chartex" xmlns:mc="http://schemas.openxmlformats.org/markup-compatibility/2006" xmlns:aink="http://schemas.microsoft.com/office/drawing/2016/ink" xmlns:am3d="http://schemas.microsoft.com/office/drawing/2017/model3d" xmlns:o="urn:schemas-microsoft-com:office:office" xmlns:r="http://schemas.openxmlformats.org/officeDocument/2006/relationships" xmlns:m="http://schemas.openxmlformats.org/officeDocument/2006/math" xmlns:v="urn:schemas-microsoft-com:vml" xmlns:wp14="http://schemas.microsoft.com/office/word/2010/wordprocessingDrawing" xmlns:wp="http://schemas.openxmlformats.org/drawingml/2006/wordprocessingDrawing" xmlns:w10="urn:schemas-microsoft-com:office:word" xmlns:w="http://schemas.openxmlformats.org/wordprocessingml/2006/main" xmlns:w14="http://schemas.microsoft.com/office/word/2010/wordml" xmlns:w15="http://schemas.microsoft.com/office/word/2012/wordml" xmlns:w16cid="http://schemas.microsoft.com/office/word/2016/wordml/cid" xmlns:w16se="http://schemas.microsoft.com/office/word/2015/wordml/symex" xmlns:wpg="http://schemas.microsoft.com/office/word/2010/wordprocessingGroup" xmlns:wpi="http://schemas.microsoft.com/office/word/2010/wordprocessingInk" xmlns:wne="http://schemas.microsoft.com/office/word/2006/wordml" xmlns:wps="http://schemas.microsoft.com/office/word/2010/wordprocessingShape" mc:Ignorable="w14 w15 w16se w16cid wp14">
   <w:abstractNum w:abstractNumId="0" w15:restartNumberingAfterBreak="0">
+    <w:nsid w:val="2C33670F"/>
+    <w:multiLevelType w:val="hybridMultilevel"/>
+    <w:tmpl w:val="212E3A6C"/>
+    <w:lvl w:ilvl="0" w:tplc="5A24A35A">
+      <w:numFmt w:val="bullet"/>
+      <w:lvlText w:val="-"/>
+      <w:lvlJc w:val="left"/>
+      <w:pPr>
+        <w:ind w:left="1065" w:hanging="360"/>
+      </w:pPr>
+      <w:rPr>
+        <w:rFonts w:ascii="Calibri" w:eastAsiaTheme="minorHAnsi" w:hAnsi="Calibri" w:cs="Calibri" w:hint="default"/>
+      </w:rPr>
+    </w:lvl>
+    <w:lvl w:ilvl="1" w:tplc="040C0003" w:tentative="1">
+      <w:start w:val="1"/>
+      <w:numFmt w:val="bullet"/>
+      <w:lvlText w:val="o"/>
+      <w:lvlJc w:val="left"/>
+      <w:pPr>
+        <w:ind w:left="1785" w:hanging="360"/>
+      </w:pPr>
+      <w:rPr>
+        <w:rFonts w:ascii="Courier New" w:hAnsi="Courier New" w:cs="Courier New" w:hint="default"/>
+      </w:rPr>
+    </w:lvl>
+    <w:lvl w:ilvl="2" w:tplc="040C0005" w:tentative="1">
+      <w:start w:val="1"/>
+      <w:numFmt w:val="bullet"/>
+      <w:lvlText w:val=""/>
+      <w:lvlJc w:val="left"/>
+      <w:pPr>
+        <w:ind w:left="2505" w:hanging="360"/>
+      </w:pPr>
+      <w:rPr>
+        <w:rFonts w:ascii="Wingdings" w:hAnsi="Wingdings" w:hint="default"/>
+      </w:rPr>
+    </w:lvl>
+    <w:lvl w:ilvl="3" w:tplc="040C0001" w:tentative="1">
+      <w:start w:val="1"/>
+      <w:numFmt w:val="bullet"/>
+      <w:lvlText w:val=""/>
+      <w:lvlJc w:val="left"/>
+      <w:pPr>
+        <w:ind w:left="3225" w:hanging="360"/>
+      </w:pPr>
+      <w:rPr>
+        <w:rFonts w:ascii="Symbol" w:hAnsi="Symbol" w:hint="default"/>
+      </w:rPr>
+    </w:lvl>
+    <w:lvl w:ilvl="4" w:tplc="040C0003" w:tentative="1">
+      <w:start w:val="1"/>
+      <w:numFmt w:val="bullet"/>
+      <w:lvlText w:val="o"/>
+      <w:lvlJc w:val="left"/>
+      <w:pPr>
+        <w:ind w:left="3945" w:hanging="360"/>
+      </w:pPr>
+      <w:rPr>
+        <w:rFonts w:ascii="Courier New" w:hAnsi="Courier New" w:cs="Courier New" w:hint="default"/>
+      </w:rPr>
+    </w:lvl>
+    <w:lvl w:ilvl="5" w:tplc="040C0005" w:tentative="1">
+      <w:start w:val="1"/>
+      <w:numFmt w:val="bullet"/>
+      <w:lvlText w:val=""/>
+      <w:lvlJc w:val="left"/>
+      <w:pPr>
+        <w:ind w:left="4665" w:hanging="360"/>
+      </w:pPr>
+      <w:rPr>
+        <w:rFonts w:ascii="Wingdings" w:hAnsi="Wingdings" w:hint="default"/>
+      </w:rPr>
+    </w:lvl>
+    <w:lvl w:ilvl="6" w:tplc="040C0001" w:tentative="1">
+      <w:start w:val="1"/>
+      <w:numFmt w:val="bullet"/>
+      <w:lvlText w:val=""/>
+      <w:lvlJc w:val="left"/>
+      <w:pPr>
+        <w:ind w:left="5385" w:hanging="360"/>
+      </w:pPr>
+      <w:rPr>
+        <w:rFonts w:ascii="Symbol" w:hAnsi="Symbol" w:hint="default"/>
+      </w:rPr>
+    </w:lvl>
+    <w:lvl w:ilvl="7" w:tplc="040C0003" w:tentative="1">
+      <w:start w:val="1"/>
+      <w:numFmt w:val="bullet"/>
+      <w:lvlText w:val="o"/>
+      <w:lvlJc w:val="left"/>
+      <w:pPr>
+        <w:ind w:left="6105" w:hanging="360"/>
+      </w:pPr>
+      <w:rPr>
+        <w:rFonts w:ascii="Courier New" w:hAnsi="Courier New" w:cs="Courier New" w:hint="default"/>
+      </w:rPr>
+    </w:lvl>
+    <w:lvl w:ilvl="8" w:tplc="040C0005" w:tentative="1">
+      <w:start w:val="1"/>
+      <w:numFmt w:val="bullet"/>
+      <w:lvlText w:val=""/>
+      <w:lvlJc w:val="left"/>
+      <w:pPr>
+        <w:ind w:left="6825" w:hanging="360"/>
+      </w:pPr>
+      <w:rPr>
+        <w:rFonts w:ascii="Wingdings" w:hAnsi="Wingdings" w:hint="default"/>
+      </w:rPr>
+    </w:lvl>
+  </w:abstractNum>
+  <w:abstractNum w:abstractNumId="1" w15:restartNumberingAfterBreak="0">
     <w:nsid w:val="459C42BB"/>
     <w:multiLevelType w:val="hybridMultilevel"/>
     <w:tmpl w:val="9EF0020E"/>
@@ -536,6 +750,9 @@
     </w:lvl>
   </w:abstractNum>
   <w:num w:numId="1">
+    <w:abstractNumId w:val="1"/>
+  </w:num>
+  <w:num w:numId="2">
     <w:abstractNumId w:val="0"/>
   </w:num>
 </w:numbering>
@@ -1421,7 +1638,7 @@
 </file>
 
 <file path=customXml/itemProps1.xml><?xml version="1.0" encoding="utf-8"?>
-<ds:datastoreItem xmlns:ds="http://schemas.openxmlformats.org/officeDocument/2006/customXml" ds:itemID="{E02176C3-51EA-4A61-9A6F-BC28AE592462}">
+<ds:datastoreItem xmlns:ds="http://schemas.openxmlformats.org/officeDocument/2006/customXml" ds:itemID="{2A68776B-F9E5-49C4-86C0-4ABCF54BFE7A}">
   <ds:schemaRefs>
     <ds:schemaRef ds:uri="http://schemas.openxmlformats.org/officeDocument/2006/bibliography"/>
   </ds:schemaRefs>

</xml_diff>

<commit_message>
v3 journal perso tbonnin
</commit_message>
<xml_diff>
--- a/Thomas/Journal_d'activité_thomas_bonnin.docx
+++ b/Thomas/Journal_d'activité_thomas_bonnin.docx
@@ -130,7 +130,7 @@
           <w:r>
             <w:fldChar w:fldCharType="separate"/>
           </w:r>
-          <w:hyperlink w:anchor="_Toc22300101" w:history="1">
+          <w:hyperlink w:anchor="_Toc24711574" w:history="1">
             <w:r>
               <w:rPr>
                 <w:rStyle w:val="Lienhypertexte"/>
@@ -157,7 +157,7 @@
                 <w:noProof/>
                 <w:webHidden/>
               </w:rPr>
-              <w:instrText xml:space="preserve"> PAGEREF _Toc22300101 \h </w:instrText>
+              <w:instrText xml:space="preserve"> PAGEREF _Toc24711574 \h </w:instrText>
             </w:r>
             <w:r>
               <w:rPr>
@@ -200,7 +200,7 @@
               <w:lang w:eastAsia="fr-FR"/>
             </w:rPr>
           </w:pPr>
-          <w:hyperlink w:anchor="_Toc22300102" w:history="1">
+          <w:hyperlink w:anchor="_Toc24711575" w:history="1">
             <w:r>
               <w:rPr>
                 <w:rStyle w:val="Lienhypertexte"/>
@@ -227,7 +227,91 @@
                 <w:noProof/>
                 <w:webHidden/>
               </w:rPr>
-              <w:instrText xml:space="preserve"> PAGEREF _Toc22300102 \h </w:instrText>
+              <w:instrText xml:space="preserve"> PAGEREF _Toc24711575 \h </w:instrText>
+            </w:r>
+            <w:r>
+              <w:rPr>
+                <w:noProof/>
+                <w:webHidden/>
+              </w:rPr>
+            </w:r>
+            <w:r>
+              <w:rPr>
+                <w:noProof/>
+                <w:webHidden/>
+              </w:rPr>
+              <w:fldChar w:fldCharType="separate"/>
+            </w:r>
+            <w:r>
+              <w:rPr>
+                <w:noProof/>
+                <w:webHidden/>
+              </w:rPr>
+              <w:t>2</w:t>
+            </w:r>
+            <w:r>
+              <w:rPr>
+                <w:noProof/>
+                <w:webHidden/>
+              </w:rPr>
+              <w:fldChar w:fldCharType="end"/>
+            </w:r>
+          </w:hyperlink>
+        </w:p>
+        <w:p>
+          <w:pPr>
+            <w:pStyle w:val="TM2"/>
+            <w:tabs>
+              <w:tab w:val="right" w:leader="dot" w:pos="9062"/>
+            </w:tabs>
+            <w:rPr>
+              <w:rFonts w:eastAsiaTheme="minorEastAsia"/>
+              <w:noProof/>
+              <w:lang w:eastAsia="fr-FR"/>
+            </w:rPr>
+          </w:pPr>
+          <w:hyperlink w:anchor="_Toc24711576" w:history="1">
+            <w:r>
+              <w:rPr>
+                <w:rStyle w:val="Lienhypertexte"/>
+                <w:noProof/>
+              </w:rPr>
+              <w:t>Vendredi 15 novembre 2019</w:t>
+            </w:r>
+            <w:r>
+              <w:rPr>
+                <w:rStyle w:val="Lienhypertexte"/>
+                <w:noProof/>
+              </w:rPr>
+              <w:t> </w:t>
+            </w:r>
+            <w:r>
+              <w:rPr>
+                <w:rStyle w:val="Lienhypertexte"/>
+                <w:noProof/>
+              </w:rPr>
+              <w:t>:</w:t>
+            </w:r>
+            <w:r>
+              <w:rPr>
+                <w:noProof/>
+                <w:webHidden/>
+              </w:rPr>
+              <w:tab/>
+            </w:r>
+            <w:r>
+              <w:rPr>
+                <w:noProof/>
+                <w:webHidden/>
+              </w:rPr>
+              <w:fldChar w:fldCharType="begin"/>
+            </w:r>
+            <w:r>
+              <w:rPr>
+                <w:noProof/>
+                <w:webHidden/>
+              </w:rPr>
+              <w:instrText xml:space="preserve"> PAGEREF _Toc24711576 \h </w:instrText>
             </w:r>
             <w:r>
               <w:rPr>
@@ -273,19 +357,17 @@
       <w:r>
         <w:br w:type="page"/>
       </w:r>
-      <w:proofErr w:type="gramStart"/>
       <w:r>
         <w:lastRenderedPageBreak/>
         <w:t>c</w:t>
       </w:r>
-      <w:proofErr w:type="gramEnd"/>
     </w:p>
     <w:p/>
     <w:p>
       <w:pPr>
         <w:pStyle w:val="Titre2"/>
       </w:pPr>
-      <w:bookmarkStart w:id="0" w:name="_Toc22300101"/>
+      <w:bookmarkStart w:id="0" w:name="_Toc24711574"/>
       <w:r>
         <w:t>Vendredi 18 octobre 2019 :</w:t>
       </w:r>
@@ -401,7 +483,7 @@
       <w:pPr>
         <w:pStyle w:val="Titre2"/>
       </w:pPr>
-      <w:bookmarkStart w:id="1" w:name="_Toc22300102"/>
+      <w:bookmarkStart w:id="1" w:name="_Toc24711575"/>
       <w:r>
         <w:t xml:space="preserve">Vendredi </w:t>
       </w:r>
@@ -414,6 +496,11 @@
       <w:bookmarkEnd w:id="1"/>
     </w:p>
     <w:p>
+      <w:r>
+        <w:t>Activité/Tâches :</w:t>
+      </w:r>
+    </w:p>
+    <w:p>
       <w:pPr>
         <w:pStyle w:val="Paragraphedeliste"/>
         <w:numPr>
@@ -508,10 +595,120 @@
       <w:r>
         <w:t>Mise à jour du gant : 15 min</w:t>
       </w:r>
-      <w:bookmarkStart w:id="2" w:name="_GoBack"/>
+    </w:p>
+    <w:p>
+      <w:pPr>
+        <w:pStyle w:val="Titre2"/>
+      </w:pPr>
+      <w:bookmarkStart w:id="2" w:name="_Toc24711576"/>
+      <w:bookmarkStart w:id="3" w:name="_GoBack"/>
+      <w:bookmarkEnd w:id="3"/>
+      <w:r>
+        <w:t xml:space="preserve">Vendredi </w:t>
+      </w:r>
+      <w:r>
+        <w:t>15</w:t>
+      </w:r>
+      <w:r>
+        <w:t xml:space="preserve"> novembre 2019 :</w:t>
+      </w:r>
       <w:bookmarkEnd w:id="2"/>
     </w:p>
-    <w:p/>
+    <w:p>
+      <w:r>
+        <w:t>Activité/Tâches :</w:t>
+      </w:r>
+    </w:p>
+    <w:p>
+      <w:pPr>
+        <w:pStyle w:val="Paragraphedeliste"/>
+        <w:numPr>
+          <w:ilvl w:val="0"/>
+          <w:numId w:val="1"/>
+        </w:numPr>
+      </w:pPr>
+      <w:r>
+        <w:t>Page html</w:t>
+      </w:r>
+      <w:r>
+        <w:t> : 2h 30</w:t>
+      </w:r>
+    </w:p>
+    <w:p>
+      <w:pPr>
+        <w:pStyle w:val="Paragraphedeliste"/>
+        <w:numPr>
+          <w:ilvl w:val="1"/>
+          <w:numId w:val="1"/>
+        </w:numPr>
+      </w:pPr>
+      <w:r>
+        <w:t>Choix du Template : 20 min</w:t>
+      </w:r>
+    </w:p>
+    <w:p>
+      <w:pPr>
+        <w:pStyle w:val="Paragraphedeliste"/>
+        <w:numPr>
+          <w:ilvl w:val="1"/>
+          <w:numId w:val="1"/>
+        </w:numPr>
+      </w:pPr>
+      <w:r>
+        <w:t>Modification de la page web : 2 h</w:t>
+      </w:r>
+    </w:p>
+    <w:p>
+      <w:pPr>
+        <w:pStyle w:val="Paragraphedeliste"/>
+        <w:numPr>
+          <w:ilvl w:val="1"/>
+          <w:numId w:val="1"/>
+        </w:numPr>
+      </w:pPr>
+      <w:r>
+        <w:t>Vue sur le rendue 10 min</w:t>
+      </w:r>
+    </w:p>
+    <w:p>
+      <w:pPr>
+        <w:pStyle w:val="Paragraphedeliste"/>
+        <w:numPr>
+          <w:ilvl w:val="0"/>
+          <w:numId w:val="1"/>
+        </w:numPr>
+      </w:pPr>
+      <w:r>
+        <w:t>Code client</w:t>
+      </w:r>
+      <w:r>
+        <w:t xml:space="preserve"> 20 min</w:t>
+      </w:r>
+    </w:p>
+    <w:p>
+      <w:pPr>
+        <w:pStyle w:val="Paragraphedeliste"/>
+        <w:numPr>
+          <w:ilvl w:val="1"/>
+          <w:numId w:val="1"/>
+        </w:numPr>
+      </w:pPr>
+      <w:r>
+        <w:t>Aide pour gérer la boucle while : 20 min</w:t>
+      </w:r>
+    </w:p>
+    <w:p>
+      <w:pPr>
+        <w:pStyle w:val="Paragraphedeliste"/>
+        <w:numPr>
+          <w:ilvl w:val="0"/>
+          <w:numId w:val="1"/>
+        </w:numPr>
+      </w:pPr>
+      <w:r>
+        <w:t>Modification du gant : 10 min</w:t>
+      </w:r>
+    </w:p>
     <w:sectPr>
       <w:pgSz w:w="11906" w:h="16838"/>
       <w:pgMar w:top="1417" w:right="1417" w:bottom="1417" w:left="1417" w:header="708" w:footer="708" w:gutter="0"/>
@@ -1638,7 +1835,7 @@
 </file>
 
 <file path=customXml/itemProps1.xml><?xml version="1.0" encoding="utf-8"?>
-<ds:datastoreItem xmlns:ds="http://schemas.openxmlformats.org/officeDocument/2006/customXml" ds:itemID="{2A68776B-F9E5-49C4-86C0-4ABCF54BFE7A}">
+<ds:datastoreItem xmlns:ds="http://schemas.openxmlformats.org/officeDocument/2006/customXml" ds:itemID="{D1ACF3FF-1C58-495B-8209-B10300D8BA55}">
   <ds:schemaRefs>
     <ds:schemaRef ds:uri="http://schemas.openxmlformats.org/officeDocument/2006/bibliography"/>
   </ds:schemaRefs>

</xml_diff>

<commit_message>
version 4 journal perso thomas
fin de séance
</commit_message>
<xml_diff>
--- a/Thomas/Journal_d'activité_thomas_bonnin.docx
+++ b/Thomas/Journal_d'activité_thomas_bonnin.docx
@@ -700,13 +700,7 @@
         <w:pStyle w:val="Titre2"/>
       </w:pPr>
       <w:r>
-        <w:t xml:space="preserve">Vendredi </w:t>
-      </w:r>
-      <w:r>
-        <w:t>22</w:t>
-      </w:r>
-      <w:r>
-        <w:t xml:space="preserve"> novembre 2019 :</w:t>
+        <w:t>Vendredi 22 novembre 2019 :</w:t>
       </w:r>
     </w:p>
     <w:p>
@@ -741,10 +735,40 @@
         </w:numPr>
       </w:pPr>
       <w:r>
-        <w:t xml:space="preserve">Finalisation </w:t>
-      </w:r>
-      <w:r>
-        <w:t>la de la page web de « fin ».</w:t>
+        <w:t xml:space="preserve">Aide </w:t>
+      </w:r>
+      <w:r>
+        <w:t>à la f</w:t>
+      </w:r>
+      <w:r>
+        <w:t xml:space="preserve">inalisation </w:t>
+      </w:r>
+      <w:r>
+        <w:t>là</w:t>
+      </w:r>
+      <w:r>
+        <w:t xml:space="preserve"> de la page web de « fin »</w:t>
+      </w:r>
+      <w:r>
+        <w:t>, page pour montrer que le client a gagné</w:t>
+      </w:r>
+      <w:r>
+        <w:t>.</w:t>
+      </w:r>
+      <w:r>
+        <w:t xml:space="preserve"> 1h</w:t>
+      </w:r>
+    </w:p>
+    <w:p>
+      <w:pPr>
+        <w:pStyle w:val="Paragraphedeliste"/>
+        <w:numPr>
+          <w:ilvl w:val="1"/>
+          <w:numId w:val="1"/>
+        </w:numPr>
+      </w:pPr>
+      <w:r>
+        <w:t>Aide de la finalisation de la page web de Camille.</w:t>
       </w:r>
     </w:p>
     <w:p>
@@ -756,7 +780,34 @@
         </w:numPr>
       </w:pPr>
       <w:r>
-        <w:t xml:space="preserve">Début et fin de la page de l’énigme. </w:t>
+        <w:t>Début</w:t>
+      </w:r>
+      <w:r>
+        <w:t xml:space="preserve"> </w:t>
+      </w:r>
+      <w:r>
+        <w:t>de la page de l’énigme</w:t>
+      </w:r>
+      <w:r>
+        <w:t xml:space="preserve"> ou le client pourras lire les énigmes</w:t>
+      </w:r>
+      <w:r>
+        <w:t xml:space="preserve">. </w:t>
+      </w:r>
+      <w:r>
+        <w:t>2h</w:t>
+      </w:r>
+    </w:p>
+    <w:p>
+      <w:pPr>
+        <w:pStyle w:val="Paragraphedeliste"/>
+        <w:numPr>
+          <w:ilvl w:val="1"/>
+          <w:numId w:val="1"/>
+        </w:numPr>
+      </w:pPr>
+      <w:r>
+        <w:t>Crée la page web ou le client pourra lire l’énigme.</w:t>
       </w:r>
     </w:p>
     <w:p>
@@ -768,13 +819,101 @@
         </w:numPr>
       </w:pPr>
       <w:r>
-        <w:t xml:space="preserve">Si temps </w:t>
+        <w:t xml:space="preserve">Si </w:t>
+      </w:r>
+      <w:r>
+        <w:t>les page web sont fini</w:t>
+      </w:r>
+      <w:r>
+        <w:t xml:space="preserve"> </w:t>
       </w:r>
       <w:r>
         <w:t>avancement de l’application client avec Nathan.</w:t>
+      </w:r>
+    </w:p>
+    <w:p/>
+    <w:p/>
+    <w:p>
+      <w:r>
+        <w:lastRenderedPageBreak/>
+        <w:t>Activité/tâches :</w:t>
+      </w:r>
+    </w:p>
+    <w:p>
+      <w:pPr>
+        <w:pStyle w:val="Paragraphedeliste"/>
+        <w:numPr>
+          <w:ilvl w:val="0"/>
+          <w:numId w:val="1"/>
+        </w:numPr>
+      </w:pPr>
+      <w:r>
+        <w:t>Page html :</w:t>
+      </w:r>
+    </w:p>
+    <w:p>
+      <w:pPr>
+        <w:pStyle w:val="Paragraphedeliste"/>
+        <w:numPr>
+          <w:ilvl w:val="1"/>
+          <w:numId w:val="1"/>
+        </w:numPr>
+      </w:pPr>
+      <w:r>
+        <w:t>Aide page de fin avec Camille</w:t>
+      </w:r>
+      <w:r>
+        <w:t> : 1h30</w:t>
+      </w:r>
+    </w:p>
+    <w:p>
+      <w:pPr>
+        <w:pStyle w:val="Paragraphedeliste"/>
+        <w:numPr>
+          <w:ilvl w:val="1"/>
+          <w:numId w:val="1"/>
+        </w:numPr>
+      </w:pPr>
+      <w:r>
+        <w:t xml:space="preserve">Création de la page web de </w:t>
+      </w:r>
+      <w:r>
+        <w:t>l’énigme : 1</w:t>
+      </w:r>
+    </w:p>
+    <w:p>
+      <w:pPr>
+        <w:pStyle w:val="Paragraphedeliste"/>
+        <w:numPr>
+          <w:ilvl w:val="0"/>
+          <w:numId w:val="1"/>
+        </w:numPr>
+      </w:pPr>
+      <w:r>
+        <w:t>Recherche :</w:t>
+      </w:r>
+    </w:p>
+    <w:p>
+      <w:pPr>
+        <w:pStyle w:val="Paragraphedeliste"/>
+        <w:numPr>
+          <w:ilvl w:val="1"/>
+          <w:numId w:val="1"/>
+        </w:numPr>
+      </w:pPr>
+      <w:r>
+        <w:t>Recherche d’un hébergeur</w:t>
+      </w:r>
+      <w:r>
+        <w:t> : 30 min</w:t>
       </w:r>
       <w:bookmarkStart w:id="3" w:name="_GoBack"/>
       <w:bookmarkEnd w:id="3"/>
+    </w:p>
+    <w:p>
+      <w:pPr>
+        <w:ind w:left="360"/>
+      </w:pPr>
     </w:p>
     <w:sectPr>
       <w:pgSz w:w="11906" w:h="16838"/>
@@ -1902,7 +2041,7 @@
 </file>
 
 <file path=customXml/itemProps1.xml><?xml version="1.0" encoding="utf-8"?>
-<ds:datastoreItem xmlns:ds="http://schemas.openxmlformats.org/officeDocument/2006/customXml" ds:itemID="{5FFC1419-D798-43BD-8407-AA4904131545}">
+<ds:datastoreItem xmlns:ds="http://schemas.openxmlformats.org/officeDocument/2006/customXml" ds:itemID="{360B9943-C9F8-442C-BA43-BA341356AF93}">
   <ds:schemaRefs>
     <ds:schemaRef ds:uri="http://schemas.openxmlformats.org/officeDocument/2006/bibliography"/>
   </ds:schemaRefs>

</xml_diff>

<commit_message>
journal d'acc de mercredi + phtoto enigme + site enigme
</commit_message>
<xml_diff>
--- a/Thomas/Journal_d'activité_thomas_bonnin.docx
+++ b/Thomas/Journal_d'activité_thomas_bonnin.docx
@@ -130,7 +130,7 @@
           <w:r>
             <w:fldChar w:fldCharType="separate"/>
           </w:r>
-          <w:hyperlink w:anchor="_Toc25921214" w:history="1">
+          <w:hyperlink w:anchor="_Toc26967503" w:history="1">
             <w:r>
               <w:rPr>
                 <w:rStyle w:val="Lienhypertexte"/>
@@ -157,7 +157,7 @@
                 <w:noProof/>
                 <w:webHidden/>
               </w:rPr>
-              <w:instrText xml:space="preserve"> PAGEREF _Toc25921214 \h </w:instrText>
+              <w:instrText xml:space="preserve"> PAGEREF _Toc26967503 \h </w:instrText>
             </w:r>
             <w:r>
               <w:rPr>
@@ -200,7 +200,7 @@
               <w:lang w:eastAsia="fr-FR"/>
             </w:rPr>
           </w:pPr>
-          <w:hyperlink w:anchor="_Toc25921215" w:history="1">
+          <w:hyperlink w:anchor="_Toc26967504" w:history="1">
             <w:r>
               <w:rPr>
                 <w:rStyle w:val="Lienhypertexte"/>
@@ -227,7 +227,7 @@
                 <w:noProof/>
                 <w:webHidden/>
               </w:rPr>
-              <w:instrText xml:space="preserve"> PAGEREF _Toc25921215 \h </w:instrText>
+              <w:instrText xml:space="preserve"> PAGEREF _Toc26967504 \h </w:instrText>
             </w:r>
             <w:r>
               <w:rPr>
@@ -270,7 +270,7 @@
               <w:lang w:eastAsia="fr-FR"/>
             </w:rPr>
           </w:pPr>
-          <w:hyperlink w:anchor="_Toc25921216" w:history="1">
+          <w:hyperlink w:anchor="_Toc26967505" w:history="1">
             <w:r>
               <w:rPr>
                 <w:rStyle w:val="Lienhypertexte"/>
@@ -297,7 +297,7 @@
                 <w:noProof/>
                 <w:webHidden/>
               </w:rPr>
-              <w:instrText xml:space="preserve"> PAGEREF _Toc25921216 \h </w:instrText>
+              <w:instrText xml:space="preserve"> PAGEREF _Toc26967505 \h </w:instrText>
             </w:r>
             <w:r>
               <w:rPr>
@@ -340,7 +340,7 @@
               <w:lang w:eastAsia="fr-FR"/>
             </w:rPr>
           </w:pPr>
-          <w:hyperlink w:anchor="_Toc25921217" w:history="1">
+          <w:hyperlink w:anchor="_Toc26967506" w:history="1">
             <w:r>
               <w:rPr>
                 <w:rStyle w:val="Lienhypertexte"/>
@@ -367,7 +367,7 @@
                 <w:noProof/>
                 <w:webHidden/>
               </w:rPr>
-              <w:instrText xml:space="preserve"> PAGEREF _Toc25921217 \h </w:instrText>
+              <w:instrText xml:space="preserve"> PAGEREF _Toc26967506 \h </w:instrText>
             </w:r>
             <w:r>
               <w:rPr>
@@ -388,6 +388,76 @@
                 <w:webHidden/>
               </w:rPr>
               <w:t>2</w:t>
+            </w:r>
+            <w:r>
+              <w:rPr>
+                <w:noProof/>
+                <w:webHidden/>
+              </w:rPr>
+              <w:fldChar w:fldCharType="end"/>
+            </w:r>
+          </w:hyperlink>
+        </w:p>
+        <w:p>
+          <w:pPr>
+            <w:pStyle w:val="TM2"/>
+            <w:tabs>
+              <w:tab w:val="right" w:leader="dot" w:pos="9062"/>
+            </w:tabs>
+            <w:rPr>
+              <w:rFonts w:eastAsiaTheme="minorEastAsia"/>
+              <w:noProof/>
+              <w:lang w:eastAsia="fr-FR"/>
+            </w:rPr>
+          </w:pPr>
+          <w:hyperlink w:anchor="_Toc26967507" w:history="1">
+            <w:r>
+              <w:rPr>
+                <w:rStyle w:val="Lienhypertexte"/>
+                <w:noProof/>
+              </w:rPr>
+              <w:t>Vendredi 29 novembre 2019 :</w:t>
+            </w:r>
+            <w:r>
+              <w:rPr>
+                <w:noProof/>
+                <w:webHidden/>
+              </w:rPr>
+              <w:tab/>
+            </w:r>
+            <w:r>
+              <w:rPr>
+                <w:noProof/>
+                <w:webHidden/>
+              </w:rPr>
+              <w:fldChar w:fldCharType="begin"/>
+            </w:r>
+            <w:r>
+              <w:rPr>
+                <w:noProof/>
+                <w:webHidden/>
+              </w:rPr>
+              <w:instrText xml:space="preserve"> PAGEREF _Toc26967507 \h </w:instrText>
+            </w:r>
+            <w:r>
+              <w:rPr>
+                <w:noProof/>
+                <w:webHidden/>
+              </w:rPr>
+            </w:r>
+            <w:r>
+              <w:rPr>
+                <w:noProof/>
+                <w:webHidden/>
+              </w:rPr>
+              <w:fldChar w:fldCharType="separate"/>
+            </w:r>
+            <w:r>
+              <w:rPr>
+                <w:noProof/>
+                <w:webHidden/>
+              </w:rPr>
+              <w:t>3</w:t>
             </w:r>
             <w:r>
               <w:rPr>
@@ -425,7 +495,7 @@
       <w:pPr>
         <w:pStyle w:val="Titre2"/>
       </w:pPr>
-      <w:bookmarkStart w:id="0" w:name="_Toc25921214"/>
+      <w:bookmarkStart w:id="0" w:name="_Toc26967503"/>
       <w:r>
         <w:t>Vendredi 18 octobre 2019 :</w:t>
       </w:r>
@@ -541,7 +611,7 @@
       <w:pPr>
         <w:pStyle w:val="Titre2"/>
       </w:pPr>
-      <w:bookmarkStart w:id="1" w:name="_Toc25921215"/>
+      <w:bookmarkStart w:id="1" w:name="_Toc26967504"/>
       <w:r>
         <w:t xml:space="preserve">Vendredi </w:t>
       </w:r>
@@ -658,7 +728,7 @@
       <w:pPr>
         <w:pStyle w:val="Titre2"/>
       </w:pPr>
-      <w:bookmarkStart w:id="2" w:name="_Toc25921216"/>
+      <w:bookmarkStart w:id="2" w:name="_Toc26967505"/>
       <w:r>
         <w:t xml:space="preserve">Vendredi </w:t>
       </w:r>
@@ -769,7 +839,7 @@
       <w:pPr>
         <w:pStyle w:val="Titre2"/>
       </w:pPr>
-      <w:bookmarkStart w:id="3" w:name="_Toc25921217"/>
+      <w:bookmarkStart w:id="3" w:name="_Toc26967506"/>
       <w:r>
         <w:t>Vendredi 22 novembre 2019 :</w:t>
       </w:r>
@@ -988,17 +1058,17 @@
       <w:pPr>
         <w:pStyle w:val="Titre2"/>
       </w:pPr>
+      <w:bookmarkStart w:id="4" w:name="_Toc26967507"/>
       <w:r>
         <w:t>Vendredi 2</w:t>
       </w:r>
       <w:r>
         <w:t>9</w:t>
       </w:r>
-      <w:bookmarkStart w:id="4" w:name="_GoBack"/>
+      <w:r>
+        <w:t xml:space="preserve"> novembre 2019 :</w:t>
+      </w:r>
       <w:bookmarkEnd w:id="4"/>
-      <w:r>
-        <w:t xml:space="preserve"> novembre 2019 :</w:t>
-      </w:r>
     </w:p>
     <w:p/>
     <w:p>
@@ -1061,6 +1131,43 @@
         <w:t>Commencement : 1h30</w:t>
       </w:r>
     </w:p>
+    <w:p>
+      <w:pPr>
+        <w:pStyle w:val="Titre2"/>
+      </w:pPr>
+      <w:r>
+        <w:t>Vendredi 6 novembre 2019 :</w:t>
+      </w:r>
+    </w:p>
+    <w:p>
+      <w:pPr>
+        <w:pStyle w:val="Paragraphedeliste"/>
+        <w:numPr>
+          <w:ilvl w:val="0"/>
+          <w:numId w:val="1"/>
+        </w:numPr>
+      </w:pPr>
+      <w:r>
+        <w:t>Absent</w:t>
+      </w:r>
+    </w:p>
+    <w:p>
+      <w:pPr>
+        <w:pStyle w:val="Paragraphedeliste"/>
+      </w:pPr>
+      <w:bookmarkStart w:id="5" w:name="_GoBack"/>
+      <w:bookmarkEnd w:id="5"/>
+    </w:p>
+    <w:p>
+      <w:pPr>
+        <w:pStyle w:val="Titre2"/>
+      </w:pPr>
+      <w:r>
+        <w:t>Mercredi 11 novembre 2019 :</w:t>
+      </w:r>
+    </w:p>
+    <w:p/>
+    <w:p/>
     <w:sectPr>
       <w:pgSz w:w="11906" w:h="16838"/>
       <w:pgMar w:top="1417" w:right="1417" w:bottom="1417" w:left="1417" w:header="708" w:footer="708" w:gutter="0"/>
@@ -2187,7 +2294,7 @@
 </file>
 
 <file path=customXml/itemProps1.xml><?xml version="1.0" encoding="utf-8"?>
-<ds:datastoreItem xmlns:ds="http://schemas.openxmlformats.org/officeDocument/2006/customXml" ds:itemID="{CFF8F170-6008-4904-9849-FA38CD13D747}">
+<ds:datastoreItem xmlns:ds="http://schemas.openxmlformats.org/officeDocument/2006/customXml" ds:itemID="{40E054F7-5EC3-451C-B3DC-A37A73118D07}">
   <ds:schemaRefs>
     <ds:schemaRef ds:uri="http://schemas.openxmlformats.org/officeDocument/2006/bibliography"/>
   </ds:schemaRefs>

</xml_diff>

<commit_message>
cahier de recette + fin du rapport
</commit_message>
<xml_diff>
--- a/Thomas/Journal_d'activité_thomas_bonnin.docx
+++ b/Thomas/Journal_d'activité_thomas_bonnin.docx
@@ -343,12 +343,10 @@
       <w:r>
         <w:br w:type="page"/>
       </w:r>
-      <w:proofErr w:type="gramStart"/>
       <w:r>
         <w:lastRenderedPageBreak/>
         <w:t>c</w:t>
       </w:r>
-      <w:proofErr w:type="gramEnd"/>
     </w:p>
     <w:p/>
     <w:p>
@@ -700,82 +698,172 @@
         <w:pStyle w:val="Titre2"/>
       </w:pPr>
       <w:r>
+        <w:t>Vendredi 22 novembre 2019 :</w:t>
+      </w:r>
+    </w:p>
+    <w:p>
+      <w:pPr>
+        <w:pStyle w:val="Paragraphedeliste"/>
+        <w:numPr>
+          <w:ilvl w:val="0"/>
+          <w:numId w:val="1"/>
+        </w:numPr>
+      </w:pPr>
+      <w:r>
+        <w:t>Objectif</w:t>
+      </w:r>
+      <w:r>
+        <w:t xml:space="preserve"> du jour</w:t>
+      </w:r>
+      <w:r>
+        <w:t> :</w:t>
+      </w:r>
+    </w:p>
+    <w:p>
+      <w:pPr>
+        <w:pStyle w:val="Paragraphedeliste"/>
+      </w:pPr>
+    </w:p>
+    <w:p>
+      <w:pPr>
+        <w:pStyle w:val="Paragraphedeliste"/>
+        <w:numPr>
+          <w:ilvl w:val="0"/>
+          <w:numId w:val="1"/>
+        </w:numPr>
+      </w:pPr>
+      <w:r>
+        <w:t xml:space="preserve">Finalisation </w:t>
+      </w:r>
+      <w:r>
+        <w:t>la de la page web de « fin ».</w:t>
+      </w:r>
+    </w:p>
+    <w:p>
+      <w:pPr>
+        <w:pStyle w:val="Paragraphedeliste"/>
+        <w:numPr>
+          <w:ilvl w:val="0"/>
+          <w:numId w:val="1"/>
+        </w:numPr>
+      </w:pPr>
+      <w:r>
+        <w:t xml:space="preserve">Début et fin de la page de l’énigme. </w:t>
+      </w:r>
+    </w:p>
+    <w:p>
+      <w:pPr>
+        <w:pStyle w:val="Paragraphedeliste"/>
+        <w:numPr>
+          <w:ilvl w:val="0"/>
+          <w:numId w:val="1"/>
+        </w:numPr>
+      </w:pPr>
+      <w:r>
+        <w:t xml:space="preserve">Si temps </w:t>
+      </w:r>
+      <w:r>
+        <w:t>avancement de l’application client avec Nathan.</w:t>
+      </w:r>
+    </w:p>
+    <w:p/>
+    <w:p/>
+    <w:p/>
+    <w:p>
+      <w:pPr>
+        <w:pStyle w:val="Titre2"/>
+      </w:pPr>
+      <w:r>
+        <w:lastRenderedPageBreak/>
         <w:t xml:space="preserve">Vendredi </w:t>
       </w:r>
       <w:r>
-        <w:t>22</w:t>
+        <w:t>19</w:t>
       </w:r>
       <w:r>
         <w:t xml:space="preserve"> novembre 2019 :</w:t>
       </w:r>
     </w:p>
     <w:p>
-      <w:pPr>
-        <w:pStyle w:val="Paragraphedeliste"/>
-        <w:numPr>
-          <w:ilvl w:val="0"/>
-          <w:numId w:val="1"/>
-        </w:numPr>
-      </w:pPr>
-      <w:r>
-        <w:t>Objectif</w:t>
-      </w:r>
-      <w:r>
-        <w:t xml:space="preserve"> du jour</w:t>
+      <w:r>
+        <w:t>Absent</w:t>
+      </w:r>
+    </w:p>
+    <w:p>
+      <w:pPr>
+        <w:pStyle w:val="Titre2"/>
+      </w:pPr>
+      <w:r>
+        <w:t>Mercredi 11</w:t>
+      </w:r>
+      <w:r>
+        <w:t xml:space="preserve"> </w:t>
+      </w:r>
+      <w:r>
+        <w:t>décembre</w:t>
+      </w:r>
+      <w:r>
+        <w:t xml:space="preserve"> 2019 :</w:t>
+      </w:r>
+    </w:p>
+    <w:p/>
+    <w:p>
+      <w:r>
+        <w:t>Test globale du projet</w:t>
+      </w:r>
+      <w:r>
+        <w:t xml:space="preserve"> : 30 min </w:t>
+      </w:r>
+    </w:p>
+    <w:p>
+      <w:r>
+        <w:t>Continuation du cahier de recette</w:t>
       </w:r>
       <w:r>
         <w:t> :</w:t>
-      </w:r>
-    </w:p>
-    <w:p>
-      <w:pPr>
-        <w:pStyle w:val="Paragraphedeliste"/>
-      </w:pPr>
-    </w:p>
-    <w:p>
-      <w:pPr>
-        <w:pStyle w:val="Paragraphedeliste"/>
-        <w:numPr>
-          <w:ilvl w:val="0"/>
-          <w:numId w:val="1"/>
-        </w:numPr>
-      </w:pPr>
-      <w:r>
-        <w:t xml:space="preserve">Finalisation </w:t>
-      </w:r>
-      <w:r>
-        <w:t>la de la page web de « fin ».</w:t>
-      </w:r>
-    </w:p>
-    <w:p>
-      <w:pPr>
-        <w:pStyle w:val="Paragraphedeliste"/>
-        <w:numPr>
-          <w:ilvl w:val="0"/>
-          <w:numId w:val="1"/>
-        </w:numPr>
-      </w:pPr>
-      <w:r>
-        <w:t xml:space="preserve">Début et fin de la page de l’énigme. </w:t>
-      </w:r>
-    </w:p>
-    <w:p>
-      <w:pPr>
-        <w:pStyle w:val="Paragraphedeliste"/>
-        <w:numPr>
-          <w:ilvl w:val="0"/>
-          <w:numId w:val="1"/>
-        </w:numPr>
-      </w:pPr>
-      <w:r>
-        <w:t xml:space="preserve">Si temps </w:t>
-      </w:r>
-      <w:r>
-        <w:t>avancement de l’application client avec Nathan.</w:t>
       </w:r>
       <w:bookmarkStart w:id="3" w:name="_GoBack"/>
       <w:bookmarkEnd w:id="3"/>
-    </w:p>
+      <w:r>
+        <w:t xml:space="preserve"> 1 h </w:t>
+      </w:r>
+    </w:p>
+    <w:p/>
+    <w:p>
+      <w:pPr>
+        <w:pStyle w:val="Titre2"/>
+      </w:pPr>
+      <w:r>
+        <w:t xml:space="preserve">Vendredi </w:t>
+      </w:r>
+      <w:r>
+        <w:t>13</w:t>
+      </w:r>
+      <w:r>
+        <w:t xml:space="preserve"> </w:t>
+      </w:r>
+      <w:r>
+        <w:t>décembre</w:t>
+      </w:r>
+      <w:r>
+        <w:t xml:space="preserve"> 2019 :</w:t>
+      </w:r>
+    </w:p>
+    <w:p/>
+    <w:p>
+      <w:r>
+        <w:t>Test final</w:t>
+      </w:r>
+      <w:r>
+        <w:t> : 2 h</w:t>
+      </w:r>
+    </w:p>
+    <w:p>
+      <w:r>
+        <w:t xml:space="preserve">Finalisation du cahier de recette : 1h </w:t>
+      </w:r>
+    </w:p>
+    <w:p/>
     <w:sectPr>
       <w:pgSz w:w="11906" w:h="16838"/>
       <w:pgMar w:top="1417" w:right="1417" w:bottom="1417" w:left="1417" w:header="708" w:footer="708" w:gutter="0"/>
@@ -1902,7 +1990,7 @@
 </file>
 
 <file path=customXml/itemProps1.xml><?xml version="1.0" encoding="utf-8"?>
-<ds:datastoreItem xmlns:ds="http://schemas.openxmlformats.org/officeDocument/2006/customXml" ds:itemID="{5FFC1419-D798-43BD-8407-AA4904131545}">
+<ds:datastoreItem xmlns:ds="http://schemas.openxmlformats.org/officeDocument/2006/customXml" ds:itemID="{A32EDD04-463D-4A62-89E6-2F76B5AFE6B4}">
   <ds:schemaRefs>
     <ds:schemaRef ds:uri="http://schemas.openxmlformats.org/officeDocument/2006/bibliography"/>
   </ds:schemaRefs>

</xml_diff>